<commit_message>
agregue el link de nuestro repositorio
</commit_message>
<xml_diff>
--- a/Actividad-TallerMecanico.docx
+++ b/Actividad-TallerMecanico.docx
@@ -86,6 +86,27 @@
       </w:r>
       <w:r>
         <w:t>.</w:t>
+      </w:r>
+    </w:p>
+    <w:p>
+      <w:r>
+        <w:t xml:space="preserve">Trabajo elaborado por: </w:t>
+      </w:r>
+      <w:proofErr w:type="spellStart"/>
+      <w:r>
+        <w:t>Stefanny</w:t>
+      </w:r>
+      <w:proofErr w:type="spellEnd"/>
+      <w:r>
+        <w:t xml:space="preserve"> Acevedo López, Erick Damián Trejos, Laura </w:t>
+      </w:r>
+      <w:proofErr w:type="spellStart"/>
+      <w:r>
+        <w:t>Córtez</w:t>
+      </w:r>
+      <w:proofErr w:type="spellEnd"/>
+      <w:r>
+        <w:t>, Kevin Acevedo López</w:t>
       </w:r>
     </w:p>
     <w:p>
@@ -95,29 +116,10 @@
         </w:rPr>
       </w:pPr>
       <w:r>
-        <w:t xml:space="preserve">Trabajo elaborado por: </w:t>
-      </w:r>
-      <w:proofErr w:type="spellStart"/>
-      <w:r>
-        <w:t>Stefanny</w:t>
-      </w:r>
-      <w:proofErr w:type="spellEnd"/>
-      <w:r>
-        <w:t xml:space="preserve"> Acevedo López, Erick </w:t>
-      </w:r>
-      <w:r>
-        <w:t>Damián</w:t>
-      </w:r>
-      <w:r>
-        <w:t xml:space="preserve"> Trejos, Laura </w:t>
-      </w:r>
-      <w:proofErr w:type="spellStart"/>
-      <w:r>
-        <w:t>Córtez</w:t>
-      </w:r>
-      <w:proofErr w:type="spellEnd"/>
-      <w:r>
-        <w:t>, Kevin Acevedo López</w:t>
+        <w:t xml:space="preserve">Encuentre nuestro repositorio aquí: </w:t>
+      </w:r>
+      <w:r>
+        <w:t>https://github.com/K-A-L28/Prueba.git</w:t>
       </w:r>
     </w:p>
     <w:p/>
@@ -149,15 +151,7 @@
       </w:r>
       <w:proofErr w:type="spellEnd"/>
       <w:r>
-        <w:t xml:space="preserve"> </w:t>
-      </w:r>
-      <w:proofErr w:type="gramStart"/>
-      <w:r>
-        <w:t>VARCHAR(</w:t>
-      </w:r>
-      <w:proofErr w:type="gramEnd"/>
-      <w:r>
-        <w:t>50),</w:t>
+        <w:t xml:space="preserve"> VARCHAR(50),</w:t>
       </w:r>
     </w:p>
     <w:p>
@@ -191,28 +185,12 @@
     </w:p>
     <w:p>
       <w:r>
-        <w:t xml:space="preserve">    nombre </w:t>
-      </w:r>
-      <w:proofErr w:type="gramStart"/>
-      <w:r>
-        <w:t>VARCHAR(</w:t>
-      </w:r>
-      <w:proofErr w:type="gramEnd"/>
-      <w:r>
-        <w:t>50) NOT NULL,</w:t>
-      </w:r>
-    </w:p>
-    <w:p>
-      <w:r>
-        <w:t xml:space="preserve">    apellidos </w:t>
-      </w:r>
-      <w:proofErr w:type="gramStart"/>
-      <w:r>
-        <w:t>VARCHAR(</w:t>
-      </w:r>
-      <w:proofErr w:type="gramEnd"/>
-      <w:r>
-        <w:t>50) NOT NULL,</w:t>
+        <w:t xml:space="preserve">    nombre VARCHAR(50) NOT NULL,</w:t>
+      </w:r>
+    </w:p>
+    <w:p>
+      <w:r>
+        <w:t xml:space="preserve">    apellidos VARCHAR(50) NOT NULL,</w:t>
       </w:r>
     </w:p>
     <w:p>
@@ -225,15 +203,7 @@
       </w:r>
       <w:proofErr w:type="spellEnd"/>
       <w:r>
-        <w:t xml:space="preserve"> </w:t>
-      </w:r>
-      <w:proofErr w:type="gramStart"/>
-      <w:r>
-        <w:t>VARCHAR(</w:t>
-      </w:r>
-      <w:proofErr w:type="gramEnd"/>
-      <w:r>
-        <w:t>20) NOT NULL,</w:t>
+        <w:t xml:space="preserve"> VARCHAR(20) NOT NULL,</w:t>
       </w:r>
     </w:p>
     <w:p>
@@ -246,15 +216,7 @@
       </w:r>
       <w:proofErr w:type="spellEnd"/>
       <w:r>
-        <w:t xml:space="preserve"> </w:t>
-      </w:r>
-      <w:proofErr w:type="gramStart"/>
-      <w:r>
-        <w:t>VARCHAR(</w:t>
-      </w:r>
-      <w:proofErr w:type="gramEnd"/>
-      <w:r>
-        <w:t>15),</w:t>
+        <w:t xml:space="preserve"> VARCHAR(15),</w:t>
       </w:r>
     </w:p>
     <w:p>
@@ -267,15 +229,7 @@
       </w:r>
       <w:proofErr w:type="spellEnd"/>
       <w:r>
-        <w:t xml:space="preserve"> </w:t>
-      </w:r>
-      <w:proofErr w:type="gramStart"/>
-      <w:r>
-        <w:t>VARCHAR(</w:t>
-      </w:r>
-      <w:proofErr w:type="gramEnd"/>
-      <w:r>
-        <w:t>30)</w:t>
+        <w:t xml:space="preserve"> VARCHAR(30)</w:t>
       </w:r>
     </w:p>
     <w:p>
@@ -307,15 +261,7 @@
       </w:r>
       <w:proofErr w:type="spellEnd"/>
       <w:r>
-        <w:t xml:space="preserve"> </w:t>
-      </w:r>
-      <w:proofErr w:type="gramStart"/>
-      <w:r>
-        <w:t>VARCHAR(</w:t>
-      </w:r>
-      <w:proofErr w:type="gramEnd"/>
-      <w:r>
-        <w:t>8) PRIMARY KEY,</w:t>
+        <w:t xml:space="preserve"> VARCHAR(8) PRIMARY KEY,</w:t>
       </w:r>
     </w:p>
     <w:p>
@@ -333,19 +279,12 @@
     </w:p>
     <w:p>
       <w:r>
-        <w:t xml:space="preserve">    marca </w:t>
-      </w:r>
-      <w:proofErr w:type="gramStart"/>
-      <w:r>
-        <w:t>VARCHAR(</w:t>
-      </w:r>
-      <w:proofErr w:type="gramEnd"/>
-      <w:r>
-        <w:t>50) NOT NULL,</w:t>
-      </w:r>
-    </w:p>
-    <w:p>
-      <w:r>
+        <w:t xml:space="preserve">    marca VARCHAR(50) NOT NULL,</w:t>
+      </w:r>
+    </w:p>
+    <w:p>
+      <w:r>
+        <w:lastRenderedPageBreak/>
         <w:t xml:space="preserve">    </w:t>
       </w:r>
       <w:proofErr w:type="spellStart"/>
@@ -354,15 +293,264 @@
       </w:r>
       <w:proofErr w:type="spellEnd"/>
       <w:r>
-        <w:t xml:space="preserve"> </w:t>
-      </w:r>
-      <w:proofErr w:type="gramStart"/>
-      <w:r>
-        <w:t>VARCHAR(</w:t>
-      </w:r>
-      <w:proofErr w:type="gramEnd"/>
-      <w:r>
-        <w:t>500) NOT NULL,</w:t>
+        <w:t xml:space="preserve"> VARCHAR(500) NOT NULL,</w:t>
+      </w:r>
+    </w:p>
+    <w:p>
+      <w:r>
+        <w:t xml:space="preserve">    </w:t>
+      </w:r>
+      <w:proofErr w:type="spellStart"/>
+      <w:r>
+        <w:t>idCliente</w:t>
+      </w:r>
+      <w:proofErr w:type="spellEnd"/>
+      <w:r>
+        <w:t xml:space="preserve"> INT NOT NULL,</w:t>
+      </w:r>
+    </w:p>
+    <w:p>
+      <w:r>
+        <w:t xml:space="preserve">    FOREIGN KEY (</w:t>
+      </w:r>
+      <w:proofErr w:type="spellStart"/>
+      <w:r>
+        <w:t>idCliente</w:t>
+      </w:r>
+      <w:proofErr w:type="spellEnd"/>
+      <w:r>
+        <w:t>) REFERENCES Clientes(</w:t>
+      </w:r>
+      <w:proofErr w:type="spellStart"/>
+      <w:r>
+        <w:t>idCliente</w:t>
+      </w:r>
+      <w:proofErr w:type="spellEnd"/>
+      <w:r>
+        <w:t>)  );</w:t>
+      </w:r>
+    </w:p>
+    <w:p/>
+    <w:p>
+      <w:r>
+        <w:t>CREATE TABLE Reparaciones (</w:t>
+      </w:r>
+    </w:p>
+    <w:p>
+      <w:r>
+        <w:t xml:space="preserve">    </w:t>
+      </w:r>
+      <w:proofErr w:type="spellStart"/>
+      <w:r>
+        <w:t>idReparacion</w:t>
+      </w:r>
+      <w:proofErr w:type="spellEnd"/>
+      <w:r>
+        <w:t xml:space="preserve"> INT AUTO_INCREMENT PRIMARY KEY,</w:t>
+      </w:r>
+    </w:p>
+    <w:p>
+      <w:r>
+        <w:t xml:space="preserve">    </w:t>
+      </w:r>
+      <w:proofErr w:type="spellStart"/>
+      <w:r>
+        <w:t>placaVehiculo</w:t>
+      </w:r>
+      <w:proofErr w:type="spellEnd"/>
+      <w:r>
+        <w:t xml:space="preserve"> VARCHAR(8) NOT NULL,</w:t>
+      </w:r>
+    </w:p>
+    <w:p>
+      <w:r>
+        <w:t xml:space="preserve">    </w:t>
+      </w:r>
+      <w:proofErr w:type="spellStart"/>
+      <w:r>
+        <w:t>fechaReparacion</w:t>
+      </w:r>
+      <w:proofErr w:type="spellEnd"/>
+      <w:r>
+        <w:t xml:space="preserve"> DATE NOT NULL,</w:t>
+      </w:r>
+    </w:p>
+    <w:p>
+      <w:r>
+        <w:t xml:space="preserve">    </w:t>
+      </w:r>
+      <w:proofErr w:type="spellStart"/>
+      <w:r>
+        <w:t>descripcion</w:t>
+      </w:r>
+      <w:proofErr w:type="spellEnd"/>
+      <w:r>
+        <w:t xml:space="preserve"> VARCHAR(500),</w:t>
+      </w:r>
+    </w:p>
+    <w:p>
+      <w:r>
+        <w:t xml:space="preserve">    FOREIGN KEY (</w:t>
+      </w:r>
+      <w:proofErr w:type="spellStart"/>
+      <w:r>
+        <w:t>placaVehiculo</w:t>
+      </w:r>
+      <w:proofErr w:type="spellEnd"/>
+      <w:r>
+        <w:t xml:space="preserve">) REFERENCES </w:t>
+      </w:r>
+      <w:proofErr w:type="spellStart"/>
+      <w:r>
+        <w:t>Vehiculos</w:t>
+      </w:r>
+      <w:proofErr w:type="spellEnd"/>
+      <w:r>
+        <w:t>(</w:t>
+      </w:r>
+      <w:proofErr w:type="spellStart"/>
+      <w:r>
+        <w:t>placaVehiculo</w:t>
+      </w:r>
+      <w:proofErr w:type="spellEnd"/>
+      <w:r>
+        <w:t>)</w:t>
+      </w:r>
+    </w:p>
+    <w:p>
+      <w:r>
+        <w:t>);</w:t>
+      </w:r>
+    </w:p>
+    <w:p/>
+    <w:p>
+      <w:r>
+        <w:t xml:space="preserve">CREATE TABLE </w:t>
+      </w:r>
+      <w:proofErr w:type="spellStart"/>
+      <w:r>
+        <w:t>Mecanicos</w:t>
+      </w:r>
+      <w:proofErr w:type="spellEnd"/>
+      <w:r>
+        <w:t xml:space="preserve"> (</w:t>
+      </w:r>
+    </w:p>
+    <w:p>
+      <w:r>
+        <w:t xml:space="preserve">    </w:t>
+      </w:r>
+      <w:proofErr w:type="spellStart"/>
+      <w:r>
+        <w:t>idMecanico</w:t>
+      </w:r>
+      <w:proofErr w:type="spellEnd"/>
+      <w:r>
+        <w:t xml:space="preserve"> INT AUTO_INCREMENT PRIMARY KEY,</w:t>
+      </w:r>
+    </w:p>
+    <w:p>
+      <w:r>
+        <w:t xml:space="preserve">    nombre VARCHAR(50) NOT NULL,</w:t>
+      </w:r>
+    </w:p>
+    <w:p>
+      <w:r>
+        <w:t xml:space="preserve">    apellidos VARCHAR(50),</w:t>
+      </w:r>
+    </w:p>
+    <w:p>
+      <w:r>
+        <w:t xml:space="preserve">    </w:t>
+      </w:r>
+      <w:proofErr w:type="spellStart"/>
+      <w:r>
+        <w:t>numeroIdentificacion</w:t>
+      </w:r>
+      <w:proofErr w:type="spellEnd"/>
+      <w:r>
+        <w:t xml:space="preserve"> VARCHAR(20) NOT NULL,</w:t>
+      </w:r>
+    </w:p>
+    <w:p>
+      <w:r>
+        <w:t xml:space="preserve">    </w:t>
+      </w:r>
+      <w:proofErr w:type="spellStart"/>
+      <w:r>
+        <w:t>numeroCelular</w:t>
+      </w:r>
+      <w:proofErr w:type="spellEnd"/>
+      <w:r>
+        <w:t xml:space="preserve"> VARCHAR(15),</w:t>
+      </w:r>
+    </w:p>
+    <w:p>
+      <w:r>
+        <w:t xml:space="preserve">    cargo VARCHAR(30) NOT NULL,</w:t>
+      </w:r>
+    </w:p>
+    <w:p>
+      <w:r>
+        <w:t xml:space="preserve">    salario DECIMAL(10,2)</w:t>
+      </w:r>
+    </w:p>
+    <w:p>
+      <w:r>
+        <w:t>);</w:t>
+      </w:r>
+    </w:p>
+    <w:p/>
+    <w:p>
+      <w:r>
+        <w:t xml:space="preserve">CREATE TABLE </w:t>
+      </w:r>
+      <w:proofErr w:type="spellStart"/>
+      <w:r>
+        <w:t>DetalleReparacion</w:t>
+      </w:r>
+      <w:proofErr w:type="spellEnd"/>
+      <w:r>
+        <w:t xml:space="preserve"> (</w:t>
+      </w:r>
+    </w:p>
+    <w:p>
+      <w:r>
+        <w:t xml:space="preserve">    </w:t>
+      </w:r>
+      <w:proofErr w:type="spellStart"/>
+      <w:r>
+        <w:t>idDetalle</w:t>
+      </w:r>
+      <w:proofErr w:type="spellEnd"/>
+      <w:r>
+        <w:t xml:space="preserve"> INT AUTO_INCREMENT PRIMARY KEY,</w:t>
+      </w:r>
+    </w:p>
+    <w:p>
+      <w:r>
+        <w:t xml:space="preserve">    </w:t>
+      </w:r>
+      <w:proofErr w:type="spellStart"/>
+      <w:r>
+        <w:t>idReparacion</w:t>
+      </w:r>
+      <w:proofErr w:type="spellEnd"/>
+      <w:r>
+        <w:t xml:space="preserve"> INT NOT NULL,</w:t>
+      </w:r>
+    </w:p>
+    <w:p>
+      <w:r>
+        <w:t xml:space="preserve">    </w:t>
+      </w:r>
+      <w:proofErr w:type="spellStart"/>
+      <w:r>
+        <w:t>idRepuesto</w:t>
+      </w:r>
+      <w:proofErr w:type="spellEnd"/>
+      <w:r>
+        <w:t xml:space="preserve"> INT NOT NULL,</w:t>
       </w:r>
     </w:p>
     <w:p>
@@ -372,7 +560,7 @@
       </w:r>
       <w:proofErr w:type="spellStart"/>
       <w:r>
-        <w:t>idCliente</w:t>
+        <w:t>idMecanico</w:t>
       </w:r>
       <w:proofErr w:type="spellEnd"/>
       <w:r>
@@ -381,333 +569,6 @@
     </w:p>
     <w:p>
       <w:r>
-        <w:t xml:space="preserve">    FOREIGN KEY (</w:t>
-      </w:r>
-      <w:proofErr w:type="spellStart"/>
-      <w:r>
-        <w:t>idCliente</w:t>
-      </w:r>
-      <w:proofErr w:type="spellEnd"/>
-      <w:r>
-        <w:t>) REFERENCES Clientes(</w:t>
-      </w:r>
-      <w:proofErr w:type="spellStart"/>
-      <w:proofErr w:type="gramStart"/>
-      <w:r>
-        <w:t>idCliente</w:t>
-      </w:r>
-      <w:proofErr w:type="spellEnd"/>
-      <w:r>
-        <w:t>)  )</w:t>
-      </w:r>
-      <w:proofErr w:type="gramEnd"/>
-      <w:r>
-        <w:t>;</w:t>
-      </w:r>
-    </w:p>
-    <w:p/>
-    <w:p>
-      <w:r>
-        <w:t>CREATE TABLE Reparaciones (</w:t>
-      </w:r>
-    </w:p>
-    <w:p>
-      <w:r>
-        <w:t xml:space="preserve">    </w:t>
-      </w:r>
-      <w:proofErr w:type="spellStart"/>
-      <w:r>
-        <w:t>idReparacion</w:t>
-      </w:r>
-      <w:proofErr w:type="spellEnd"/>
-      <w:r>
-        <w:t xml:space="preserve"> INT AUTO_INCREMENT PRIMARY KEY,</w:t>
-      </w:r>
-    </w:p>
-    <w:p>
-      <w:r>
-        <w:t xml:space="preserve">    </w:t>
-      </w:r>
-      <w:proofErr w:type="spellStart"/>
-      <w:r>
-        <w:t>placaVehiculo</w:t>
-      </w:r>
-      <w:proofErr w:type="spellEnd"/>
-      <w:r>
-        <w:t xml:space="preserve"> </w:t>
-      </w:r>
-      <w:proofErr w:type="gramStart"/>
-      <w:r>
-        <w:t>VARCHAR(</w:t>
-      </w:r>
-      <w:proofErr w:type="gramEnd"/>
-      <w:r>
-        <w:t>8) NOT NULL,</w:t>
-      </w:r>
-    </w:p>
-    <w:p>
-      <w:r>
-        <w:t xml:space="preserve">    </w:t>
-      </w:r>
-      <w:proofErr w:type="spellStart"/>
-      <w:r>
-        <w:t>fechaReparacion</w:t>
-      </w:r>
-      <w:proofErr w:type="spellEnd"/>
-      <w:r>
-        <w:t xml:space="preserve"> DATE NOT NULL,</w:t>
-      </w:r>
-    </w:p>
-    <w:p>
-      <w:r>
-        <w:t xml:space="preserve">    </w:t>
-      </w:r>
-      <w:proofErr w:type="spellStart"/>
-      <w:r>
-        <w:t>descripcion</w:t>
-      </w:r>
-      <w:proofErr w:type="spellEnd"/>
-      <w:r>
-        <w:t xml:space="preserve"> </w:t>
-      </w:r>
-      <w:proofErr w:type="gramStart"/>
-      <w:r>
-        <w:t>VARCHAR(</w:t>
-      </w:r>
-      <w:proofErr w:type="gramEnd"/>
-      <w:r>
-        <w:t>500),</w:t>
-      </w:r>
-    </w:p>
-    <w:p>
-      <w:r>
-        <w:t xml:space="preserve">    FOREIGN KEY (</w:t>
-      </w:r>
-      <w:proofErr w:type="spellStart"/>
-      <w:r>
-        <w:t>placaVehiculo</w:t>
-      </w:r>
-      <w:proofErr w:type="spellEnd"/>
-      <w:r>
-        <w:t xml:space="preserve">) REFERENCES </w:t>
-      </w:r>
-      <w:proofErr w:type="spellStart"/>
-      <w:r>
-        <w:t>Vehiculos</w:t>
-      </w:r>
-      <w:proofErr w:type="spellEnd"/>
-      <w:r>
-        <w:t>(</w:t>
-      </w:r>
-      <w:proofErr w:type="spellStart"/>
-      <w:r>
-        <w:t>placaVehiculo</w:t>
-      </w:r>
-      <w:proofErr w:type="spellEnd"/>
-      <w:r>
-        <w:t>)</w:t>
-      </w:r>
-    </w:p>
-    <w:p>
-      <w:r>
-        <w:t>);</w:t>
-      </w:r>
-    </w:p>
-    <w:p/>
-    <w:p>
-      <w:r>
-        <w:t xml:space="preserve">CREATE TABLE </w:t>
-      </w:r>
-      <w:proofErr w:type="spellStart"/>
-      <w:r>
-        <w:t>Mecanicos</w:t>
-      </w:r>
-      <w:proofErr w:type="spellEnd"/>
-      <w:r>
-        <w:t xml:space="preserve"> (</w:t>
-      </w:r>
-    </w:p>
-    <w:p>
-      <w:r>
-        <w:t xml:space="preserve">    </w:t>
-      </w:r>
-      <w:proofErr w:type="spellStart"/>
-      <w:r>
-        <w:t>idMecanico</w:t>
-      </w:r>
-      <w:proofErr w:type="spellEnd"/>
-      <w:r>
-        <w:t xml:space="preserve"> INT AUTO_INCREMENT PRIMARY KEY,</w:t>
-      </w:r>
-    </w:p>
-    <w:p>
-      <w:r>
-        <w:t xml:space="preserve">    nombre </w:t>
-      </w:r>
-      <w:proofErr w:type="gramStart"/>
-      <w:r>
-        <w:t>VARCHAR(</w:t>
-      </w:r>
-      <w:proofErr w:type="gramEnd"/>
-      <w:r>
-        <w:t>50) NOT NULL,</w:t>
-      </w:r>
-    </w:p>
-    <w:p>
-      <w:r>
-        <w:t xml:space="preserve">    apellidos </w:t>
-      </w:r>
-      <w:proofErr w:type="gramStart"/>
-      <w:r>
-        <w:t>VARCHAR(</w:t>
-      </w:r>
-      <w:proofErr w:type="gramEnd"/>
-      <w:r>
-        <w:t>50),</w:t>
-      </w:r>
-    </w:p>
-    <w:p>
-      <w:r>
-        <w:t xml:space="preserve">    </w:t>
-      </w:r>
-      <w:proofErr w:type="spellStart"/>
-      <w:r>
-        <w:t>numeroIdentificacion</w:t>
-      </w:r>
-      <w:proofErr w:type="spellEnd"/>
-      <w:r>
-        <w:t xml:space="preserve"> </w:t>
-      </w:r>
-      <w:proofErr w:type="gramStart"/>
-      <w:r>
-        <w:t>VARCHAR(</w:t>
-      </w:r>
-      <w:proofErr w:type="gramEnd"/>
-      <w:r>
-        <w:t>20) NOT NULL,</w:t>
-      </w:r>
-    </w:p>
-    <w:p>
-      <w:r>
-        <w:t xml:space="preserve">    </w:t>
-      </w:r>
-      <w:proofErr w:type="spellStart"/>
-      <w:r>
-        <w:t>numeroCelular</w:t>
-      </w:r>
-      <w:proofErr w:type="spellEnd"/>
-      <w:r>
-        <w:t xml:space="preserve"> </w:t>
-      </w:r>
-      <w:proofErr w:type="gramStart"/>
-      <w:r>
-        <w:t>VARCHAR(</w:t>
-      </w:r>
-      <w:proofErr w:type="gramEnd"/>
-      <w:r>
-        <w:t>15),</w:t>
-      </w:r>
-    </w:p>
-    <w:p>
-      <w:r>
-        <w:t xml:space="preserve">    cargo </w:t>
-      </w:r>
-      <w:proofErr w:type="gramStart"/>
-      <w:r>
-        <w:t>VARCHAR(</w:t>
-      </w:r>
-      <w:proofErr w:type="gramEnd"/>
-      <w:r>
-        <w:t>30) NOT NULL,</w:t>
-      </w:r>
-    </w:p>
-    <w:p>
-      <w:r>
-        <w:t xml:space="preserve">    salario </w:t>
-      </w:r>
-      <w:proofErr w:type="gramStart"/>
-      <w:r>
-        <w:t>DECIMAL(</w:t>
-      </w:r>
-      <w:proofErr w:type="gramEnd"/>
-      <w:r>
-        <w:t>10,2)</w:t>
-      </w:r>
-    </w:p>
-    <w:p>
-      <w:r>
-        <w:t>);</w:t>
-      </w:r>
-    </w:p>
-    <w:p/>
-    <w:p>
-      <w:r>
-        <w:t xml:space="preserve">CREATE TABLE </w:t>
-      </w:r>
-      <w:proofErr w:type="spellStart"/>
-      <w:r>
-        <w:t>DetalleReparacion</w:t>
-      </w:r>
-      <w:proofErr w:type="spellEnd"/>
-      <w:r>
-        <w:t xml:space="preserve"> (</w:t>
-      </w:r>
-    </w:p>
-    <w:p>
-      <w:r>
-        <w:t xml:space="preserve">    </w:t>
-      </w:r>
-      <w:proofErr w:type="spellStart"/>
-      <w:r>
-        <w:t>idDetalle</w:t>
-      </w:r>
-      <w:proofErr w:type="spellEnd"/>
-      <w:r>
-        <w:t xml:space="preserve"> INT AUTO_INCREMENT PRIMARY KEY,</w:t>
-      </w:r>
-    </w:p>
-    <w:p>
-      <w:r>
-        <w:t xml:space="preserve">    </w:t>
-      </w:r>
-      <w:proofErr w:type="spellStart"/>
-      <w:r>
-        <w:t>idReparacion</w:t>
-      </w:r>
-      <w:proofErr w:type="spellEnd"/>
-      <w:r>
-        <w:t xml:space="preserve"> INT NOT NULL,</w:t>
-      </w:r>
-    </w:p>
-    <w:p>
-      <w:r>
-        <w:t xml:space="preserve">    </w:t>
-      </w:r>
-      <w:proofErr w:type="spellStart"/>
-      <w:r>
-        <w:t>idRepuesto</w:t>
-      </w:r>
-      <w:proofErr w:type="spellEnd"/>
-      <w:r>
-        <w:t xml:space="preserve"> INT NOT NULL,</w:t>
-      </w:r>
-    </w:p>
-    <w:p>
-      <w:r>
-        <w:t xml:space="preserve">    </w:t>
-      </w:r>
-      <w:proofErr w:type="spellStart"/>
-      <w:r>
-        <w:t>idMecanico</w:t>
-      </w:r>
-      <w:proofErr w:type="spellEnd"/>
-      <w:r>
-        <w:t xml:space="preserve"> INT NOT NULL,</w:t>
-      </w:r>
-    </w:p>
-    <w:p>
-      <w:r>
-        <w:lastRenderedPageBreak/>
         <w:t xml:space="preserve">    </w:t>
       </w:r>
       <w:proofErr w:type="spellStart"/>

</xml_diff>